<commit_message>
antes de empezar ejercicio ng-content
</commit_message>
<xml_diff>
--- a/Notas.docx
+++ b/Notas.docx
@@ -447,18 +447,228 @@
           <w:shd w:val="clear" w:color="auto" w:fill="F2F3F5"/>
           <w:lang w:val="es-419"/>
         </w:rPr>
-        <w:t>g c [nombreDelComponente</w:t>
+        <w:t>g c [nombreDelComponente]</w:t>
+      </w:r>
+    </w:p>
+    <w:p>
+      <w:pPr>
+        <w:rPr>
+          <w:rFonts w:ascii="Consolas" w:hAnsi="Consolas"/>
+          <w:u w:val="single"/>
+          <w:shd w:val="clear" w:color="auto" w:fill="F2F3F5"/>
+          <w:lang w:val="es-419"/>
+        </w:rPr>
+      </w:pPr>
+    </w:p>
+    <w:p>
+      <w:pPr>
+        <w:ind w:firstLine="720"/>
+        <w:rPr>
+          <w:lang w:val="es-419"/>
+        </w:rPr>
+      </w:pPr>
+      <w:r>
+        <w:rPr>
+          <w:lang w:val="es-419"/>
+        </w:rPr>
+        <w:t xml:space="preserve">Para hacer </w:t>
+      </w:r>
+      <w:proofErr w:type="spellStart"/>
+      <w:r>
+        <w:rPr>
+          <w:lang w:val="es-419"/>
+        </w:rPr>
+        <w:t>debug</w:t>
+      </w:r>
+      <w:proofErr w:type="spellEnd"/>
+      <w:r>
+        <w:rPr>
+          <w:lang w:val="es-419"/>
+        </w:rPr>
+        <w:t>, tenemos 2 alternativas: buscar dentro del directorio</w:t>
+      </w:r>
+      <w:r>
+        <w:rPr>
+          <w:lang w:val="es-419"/>
+        </w:rPr>
+        <w:t xml:space="preserve"> (.)</w:t>
+      </w:r>
+      <w:r>
+        <w:rPr>
+          <w:lang w:val="es-419"/>
+        </w:rPr>
+        <w:t xml:space="preserve"> de </w:t>
+      </w:r>
+      <w:proofErr w:type="spellStart"/>
+      <w:r>
+        <w:rPr>
+          <w:lang w:val="es-419"/>
+        </w:rPr>
+        <w:t>webpack</w:t>
+      </w:r>
+      <w:proofErr w:type="spellEnd"/>
+      <w:r>
+        <w:rPr>
+          <w:lang w:val="es-419"/>
+        </w:rPr>
+        <w:t xml:space="preserve"> o dentro de </w:t>
+      </w:r>
+      <w:proofErr w:type="spellStart"/>
+      <w:r>
+        <w:rPr>
+          <w:lang w:val="es-419"/>
+        </w:rPr>
+        <w:t>filesystem</w:t>
+      </w:r>
+      <w:proofErr w:type="spellEnd"/>
+      <w:r>
+        <w:rPr>
+          <w:lang w:val="es-419"/>
+        </w:rPr>
+        <w:t xml:space="preserve"> agregar la carpeta al </w:t>
+      </w:r>
+      <w:proofErr w:type="spellStart"/>
+      <w:r>
+        <w:rPr>
+          <w:lang w:val="es-419"/>
+        </w:rPr>
+        <w:t>workspace</w:t>
+      </w:r>
+      <w:proofErr w:type="spellEnd"/>
+      <w:r>
+        <w:rPr>
+          <w:lang w:val="es-419"/>
+        </w:rPr>
+        <w:t xml:space="preserve"> (este </w:t>
+      </w:r>
+      <w:proofErr w:type="spellStart"/>
+      <w:r>
+        <w:rPr>
+          <w:lang w:val="es-419"/>
+        </w:rPr>
+        <w:t>ultimo</w:t>
+      </w:r>
+      <w:proofErr w:type="spellEnd"/>
+      <w:r>
+        <w:rPr>
+          <w:lang w:val="es-419"/>
+        </w:rPr>
+        <w:t xml:space="preserve"> método permite modificar el código en Chrome y guardar los cambios en el código fuente)</w:t>
       </w:r>
       <w:bookmarkStart w:id="0" w:name="_GoBack"/>
       <w:bookmarkEnd w:id="0"/>
-      <w:r>
-        <w:rPr>
-          <w:rFonts w:ascii="Consolas" w:hAnsi="Consolas"/>
-          <w:color w:val="EC5252"/>
-          <w:shd w:val="clear" w:color="auto" w:fill="F2F3F5"/>
-          <w:lang w:val="es-419"/>
-        </w:rPr>
-        <w:t>]</w:t>
+    </w:p>
+    <w:p>
+      <w:pPr>
+        <w:rPr>
+          <w:rFonts w:ascii="Consolas" w:hAnsi="Consolas"/>
+          <w:color w:val="EC5252"/>
+          <w:shd w:val="clear" w:color="auto" w:fill="F2F3F5"/>
+          <w:lang w:val="es-419"/>
+        </w:rPr>
+      </w:pPr>
+      <w:r>
+        <w:rPr>
+          <w:noProof/>
+        </w:rPr>
+        <w:drawing>
+          <wp:inline distT="0" distB="0" distL="0" distR="0" wp14:anchorId="2A4801C2" wp14:editId="3138B756">
+            <wp:extent cx="2231136" cy="1810512"/>
+            <wp:effectExtent l="0" t="0" r="0" b="0"/>
+            <wp:docPr id="2" name="Imagen 2"/>
+            <wp:cNvGraphicFramePr>
+              <a:graphicFrameLocks xmlns:a="http://schemas.openxmlformats.org/drawingml/2006/main" noChangeAspect="1"/>
+            </wp:cNvGraphicFramePr>
+            <a:graphic xmlns:a="http://schemas.openxmlformats.org/drawingml/2006/main">
+              <a:graphicData uri="http://schemas.openxmlformats.org/drawingml/2006/picture">
+                <pic:pic xmlns:pic="http://schemas.openxmlformats.org/drawingml/2006/picture">
+                  <pic:nvPicPr>
+                    <pic:cNvPr id="1" name=""/>
+                    <pic:cNvPicPr/>
+                  </pic:nvPicPr>
+                  <pic:blipFill>
+                    <a:blip r:embed="rId7"/>
+                    <a:stretch>
+                      <a:fillRect/>
+                    </a:stretch>
+                  </pic:blipFill>
+                  <pic:spPr>
+                    <a:xfrm>
+                      <a:off x="0" y="0"/>
+                      <a:ext cx="2231136" cy="1810512"/>
+                    </a:xfrm>
+                    <a:prstGeom prst="rect">
+                      <a:avLst/>
+                    </a:prstGeom>
+                  </pic:spPr>
+                </pic:pic>
+              </a:graphicData>
+            </a:graphic>
+          </wp:inline>
+        </w:drawing>
+      </w:r>
+      <w:r>
+        <w:rPr>
+          <w:noProof/>
+        </w:rPr>
+        <w:drawing>
+          <wp:anchor distT="0" distB="0" distL="114300" distR="114300" simplePos="0" relativeHeight="251658240" behindDoc="0" locked="0" layoutInCell="1" allowOverlap="1" wp14:anchorId="6BE2330F">
+            <wp:simplePos x="914400" y="5267459"/>
+            <wp:positionH relativeFrom="column">
+              <wp:align>left</wp:align>
+            </wp:positionH>
+            <wp:positionV relativeFrom="paragraph">
+              <wp:align>top</wp:align>
+            </wp:positionV>
+            <wp:extent cx="3145536" cy="2139696"/>
+            <wp:effectExtent l="0" t="0" r="0" b="0"/>
+            <wp:wrapSquare wrapText="bothSides"/>
+            <wp:docPr id="1" name="Imagen 1"/>
+            <wp:cNvGraphicFramePr>
+              <a:graphicFrameLocks xmlns:a="http://schemas.openxmlformats.org/drawingml/2006/main" noChangeAspect="1"/>
+            </wp:cNvGraphicFramePr>
+            <a:graphic xmlns:a="http://schemas.openxmlformats.org/drawingml/2006/main">
+              <a:graphicData uri="http://schemas.openxmlformats.org/drawingml/2006/picture">
+                <pic:pic xmlns:pic="http://schemas.openxmlformats.org/drawingml/2006/picture">
+                  <pic:nvPicPr>
+                    <pic:cNvPr id="1" name=""/>
+                    <pic:cNvPicPr/>
+                  </pic:nvPicPr>
+                  <pic:blipFill>
+                    <a:blip r:embed="rId8" cstate="print">
+                      <a:extLst>
+                        <a:ext uri="{28A0092B-C50C-407E-A947-70E740481C1C}">
+                          <a14:useLocalDpi xmlns:a14="http://schemas.microsoft.com/office/drawing/2010/main" val="0"/>
+                        </a:ext>
+                      </a:extLst>
+                    </a:blip>
+                    <a:stretch>
+                      <a:fillRect/>
+                    </a:stretch>
+                  </pic:blipFill>
+                  <pic:spPr>
+                    <a:xfrm>
+                      <a:off x="0" y="0"/>
+                      <a:ext cx="3145536" cy="2139696"/>
+                    </a:xfrm>
+                    <a:prstGeom prst="rect">
+                      <a:avLst/>
+                    </a:prstGeom>
+                  </pic:spPr>
+                </pic:pic>
+              </a:graphicData>
+            </a:graphic>
+          </wp:anchor>
+        </w:drawing>
+      </w:r>
+      <w:r>
+        <w:rPr>
+          <w:rFonts w:ascii="Consolas" w:hAnsi="Consolas"/>
+          <w:color w:val="EC5252"/>
+          <w:shd w:val="clear" w:color="auto" w:fill="F2F3F5"/>
+          <w:lang w:val="es-419"/>
+        </w:rPr>
+        <w:br w:type="textWrapping" w:clear="all"/>
       </w:r>
     </w:p>
     <w:p>

</xml_diff>

<commit_message>
definiendo y usando un feature module (recipes)
</commit_message>
<xml_diff>
--- a/Notas.docx
+++ b/Notas.docx
@@ -555,8 +555,6 @@
         </w:rPr>
         <w:t xml:space="preserve"> método permite modificar el código en Chrome y guardar los cambios en el código fuente)</w:t>
       </w:r>
-      <w:bookmarkStart w:id="0" w:name="_GoBack"/>
-      <w:bookmarkEnd w:id="0"/>
     </w:p>
     <w:p>
       <w:pPr>
@@ -688,6 +686,58 @@
           <w:lang w:val="es-419"/>
         </w:rPr>
       </w:pPr>
+      <w:r>
+        <w:rPr>
+          <w:lang w:val="es-419"/>
+        </w:rPr>
+        <w:t>Modules:</w:t>
+      </w:r>
+    </w:p>
+    <w:p>
+      <w:pPr>
+        <w:rPr>
+          <w:lang w:val="es-419"/>
+        </w:rPr>
+      </w:pPr>
+      <w:proofErr w:type="spellStart"/>
+      <w:r>
+        <w:rPr>
+          <w:u w:val="single"/>
+          <w:lang w:val="es-419"/>
+        </w:rPr>
+        <w:t>App</w:t>
+      </w:r>
+      <w:r>
+        <w:rPr>
+          <w:u w:val="single"/>
+          <w:lang w:val="es-419"/>
+        </w:rPr>
+        <w:t>M</w:t>
+      </w:r>
+      <w:bookmarkStart w:id="0" w:name="_GoBack"/>
+      <w:bookmarkEnd w:id="0"/>
+      <w:r>
+        <w:rPr>
+          <w:u w:val="single"/>
+          <w:lang w:val="es-419"/>
+        </w:rPr>
+        <w:t>odule</w:t>
+      </w:r>
+      <w:proofErr w:type="spellEnd"/>
+      <w:r>
+        <w:rPr>
+          <w:lang w:val="es-419"/>
+        </w:rPr>
+        <w:t xml:space="preserve"> es la raíz de la </w:t>
+      </w:r>
+      <w:proofErr w:type="spellStart"/>
+      <w:r>
+        <w:rPr>
+          <w:lang w:val="es-419"/>
+        </w:rPr>
+        <w:t>aplicacion</w:t>
+      </w:r>
+      <w:proofErr w:type="spellEnd"/>
     </w:p>
     <w:sectPr>
       <w:pgSz w:w="12240" w:h="15840"/>

</xml_diff>

<commit_message>
reemplazando httpmodule con httpclientmodule
</commit_message>
<xml_diff>
--- a/Notas.docx
+++ b/Notas.docx
@@ -714,30 +714,97 @@
         </w:rPr>
         <w:t>M</w:t>
       </w:r>
+      <w:r>
+        <w:rPr>
+          <w:u w:val="single"/>
+          <w:lang w:val="es-419"/>
+        </w:rPr>
+        <w:t>odule</w:t>
+      </w:r>
+      <w:proofErr w:type="spellEnd"/>
+      <w:r>
+        <w:rPr>
+          <w:lang w:val="es-419"/>
+        </w:rPr>
+        <w:t xml:space="preserve"> es la raíz de la </w:t>
+      </w:r>
+      <w:r>
+        <w:rPr>
+          <w:lang w:val="es-419"/>
+        </w:rPr>
+        <w:t>aplicación</w:t>
+      </w:r>
+    </w:p>
+    <w:p>
+      <w:pPr>
+        <w:rPr>
+          <w:lang w:val="es-419"/>
+        </w:rPr>
+      </w:pPr>
+    </w:p>
+    <w:p>
+      <w:pPr>
+        <w:rPr>
+          <w:lang w:val="es-419"/>
+        </w:rPr>
+      </w:pPr>
+    </w:p>
+    <w:p>
+      <w:pPr>
+        <w:rPr>
+          <w:lang w:val="es-419"/>
+        </w:rPr>
+      </w:pPr>
+    </w:p>
+    <w:p>
+      <w:pPr>
+        <w:rPr>
+          <w:lang w:val="es-419"/>
+        </w:rPr>
+      </w:pPr>
+      <w:r>
+        <w:rPr>
+          <w:noProof/>
+        </w:rPr>
+        <w:lastRenderedPageBreak/>
+        <w:drawing>
+          <wp:inline distT="0" distB="0" distL="0" distR="0" wp14:anchorId="721144B0" wp14:editId="6FDC9923">
+            <wp:extent cx="5943600" cy="3964940"/>
+            <wp:effectExtent l="0" t="0" r="0" b="0"/>
+            <wp:docPr id="3" name="Imagen 3"/>
+            <wp:cNvGraphicFramePr>
+              <a:graphicFrameLocks xmlns:a="http://schemas.openxmlformats.org/drawingml/2006/main" noChangeAspect="1"/>
+            </wp:cNvGraphicFramePr>
+            <a:graphic xmlns:a="http://schemas.openxmlformats.org/drawingml/2006/main">
+              <a:graphicData uri="http://schemas.openxmlformats.org/drawingml/2006/picture">
+                <pic:pic xmlns:pic="http://schemas.openxmlformats.org/drawingml/2006/picture">
+                  <pic:nvPicPr>
+                    <pic:cNvPr id="1" name=""/>
+                    <pic:cNvPicPr/>
+                  </pic:nvPicPr>
+                  <pic:blipFill>
+                    <a:blip r:embed="rId9"/>
+                    <a:stretch>
+                      <a:fillRect/>
+                    </a:stretch>
+                  </pic:blipFill>
+                  <pic:spPr>
+                    <a:xfrm>
+                      <a:off x="0" y="0"/>
+                      <a:ext cx="5943600" cy="3964940"/>
+                    </a:xfrm>
+                    <a:prstGeom prst="rect">
+                      <a:avLst/>
+                    </a:prstGeom>
+                  </pic:spPr>
+                </pic:pic>
+              </a:graphicData>
+            </a:graphic>
+          </wp:inline>
+        </w:drawing>
+      </w:r>
       <w:bookmarkStart w:id="0" w:name="_GoBack"/>
       <w:bookmarkEnd w:id="0"/>
-      <w:r>
-        <w:rPr>
-          <w:u w:val="single"/>
-          <w:lang w:val="es-419"/>
-        </w:rPr>
-        <w:t>odule</w:t>
-      </w:r>
-      <w:proofErr w:type="spellEnd"/>
-      <w:r>
-        <w:rPr>
-          <w:lang w:val="es-419"/>
-        </w:rPr>
-        <w:t xml:space="preserve"> es la raíz de la </w:t>
-      </w:r>
-      <w:proofErr w:type="spellStart"/>
-      <w:r>
-        <w:rPr>
-          <w:lang w:val="es-419"/>
-        </w:rPr>
-        <w:t>aplicacion</w:t>
-      </w:r>
-      <w:proofErr w:type="spellEnd"/>
     </w:p>
     <w:sectPr>
       <w:pgSz w:w="12240" w:h="15840"/>

</xml_diff>